<commit_message>
Removed old pdf files. Simplified documentation for backbend and put everything in one file. Readded limits to questions on the teamPages. Removed example code from application folder.
</commit_message>
<xml_diff>
--- a/DomainsModel/Backend_Domain_Model/Backend domain details.docx
+++ b/DomainsModel/Backend_Domain_Model/Backend domain details.docx
@@ -5,6 +5,7 @@
     <w:p>
       <w:pPr>
         <w:spacing w:before="240"/>
+        <w:jc w:val="center"/>
         <w:rPr>
           <w:rFonts w:eastAsia="Times New Roman" w:cstheme="minorHAnsi"/>
           <w:sz w:val="24"/>
@@ -120,15 +121,2113 @@
     </w:p>
     <w:p>
       <w:pPr>
-        <w:rPr>
-          <w:rFonts w:ascii="Times New Roman" w:hAnsi="Times New Roman" w:cs="Times New Roman"/>
-          <w:b/>
-          <w:sz w:val="24"/>
-          <w:szCs w:val="24"/>
-        </w:rPr>
-      </w:pPr>
+        <w:jc w:val="center"/>
+        <w:rPr>
+          <w:rFonts w:ascii="Times New Roman" w:hAnsi="Times New Roman" w:cs="Times New Roman"/>
+          <w:b/>
+          <w:sz w:val="28"/>
+          <w:szCs w:val="24"/>
+        </w:rPr>
+      </w:pPr>
+      <w:r>
+        <w:rPr>
+          <w:rFonts w:ascii="Times New Roman" w:hAnsi="Times New Roman" w:cs="Times New Roman"/>
+          <w:b/>
+          <w:sz w:val="28"/>
+          <w:szCs w:val="24"/>
+        </w:rPr>
+        <w:t>Important factors to be considered in future development</w:t>
+      </w:r>
+    </w:p>
+    <w:p>
+      <w:pPr>
+        <w:jc w:val="center"/>
+        <w:rPr>
+          <w:rFonts w:ascii="Times New Roman" w:hAnsi="Times New Roman" w:cs="Times New Roman"/>
+          <w:b/>
+          <w:sz w:val="28"/>
+          <w:szCs w:val="24"/>
+        </w:rPr>
+      </w:pPr>
+    </w:p>
+    <w:p>
+      <w:pPr>
+        <w:rPr>
+          <w:rFonts w:ascii="Times New Roman" w:hAnsi="Times New Roman" w:cs="Times New Roman"/>
+          <w:b/>
+          <w:sz w:val="24"/>
+          <w:szCs w:val="24"/>
+        </w:rPr>
+      </w:pPr>
+      <w:r>
+        <w:rPr>
+          <w:rFonts w:ascii="Times New Roman" w:hAnsi="Times New Roman" w:cs="Times New Roman"/>
+          <w:b/>
+          <w:sz w:val="24"/>
+          <w:szCs w:val="24"/>
+        </w:rPr>
+        <w:t>External Pooling</w:t>
+      </w:r>
+    </w:p>
+    <w:p>
+      <w:pPr>
+        <w:rPr>
+          <w:rFonts w:ascii="Times New Roman" w:hAnsi="Times New Roman" w:cs="Times New Roman"/>
+          <w:sz w:val="24"/>
+          <w:szCs w:val="24"/>
+        </w:rPr>
+      </w:pPr>
+      <w:r>
+        <w:rPr>
+          <w:rFonts w:ascii="Times New Roman" w:hAnsi="Times New Roman" w:cs="Times New Roman"/>
+          <w:sz w:val="24"/>
+          <w:szCs w:val="24"/>
+        </w:rPr>
+        <w:t xml:space="preserve">The amount of connections to the database may be very high at a time. For each connection, several transactions may happen. It is possible to manage the number of connections to the database by giving it a maximum number of connections and queueing the rest. </w:t>
+      </w:r>
+    </w:p>
+    <w:p>
+      <w:pPr>
+        <w:rPr>
+          <w:rFonts w:ascii="Times New Roman" w:hAnsi="Times New Roman" w:cs="Times New Roman"/>
+          <w:sz w:val="24"/>
+          <w:szCs w:val="24"/>
+        </w:rPr>
+      </w:pPr>
+      <w:r>
+        <w:rPr>
+          <w:rFonts w:ascii="Times New Roman" w:hAnsi="Times New Roman" w:cs="Times New Roman"/>
+          <w:sz w:val="24"/>
+          <w:szCs w:val="24"/>
+        </w:rPr>
+        <w:t xml:space="preserve">The </w:t>
+      </w:r>
+      <w:proofErr w:type="spellStart"/>
+      <w:r>
+        <w:rPr>
+          <w:rFonts w:ascii="Times New Roman" w:hAnsi="Times New Roman" w:cs="Times New Roman"/>
+          <w:sz w:val="24"/>
+          <w:szCs w:val="24"/>
+        </w:rPr>
+        <w:t>postgreeSQL</w:t>
+      </w:r>
+      <w:proofErr w:type="spellEnd"/>
+      <w:r>
+        <w:rPr>
+          <w:rFonts w:ascii="Times New Roman" w:hAnsi="Times New Roman" w:cs="Times New Roman"/>
+          <w:sz w:val="24"/>
+          <w:szCs w:val="24"/>
+        </w:rPr>
+        <w:t xml:space="preserve"> server does not have a connection pooler system, therefore, the polling must be performed by an intermediate software. There are 2 recommendations on the </w:t>
+      </w:r>
+      <w:proofErr w:type="spellStart"/>
+      <w:r>
+        <w:rPr>
+          <w:rFonts w:ascii="Times New Roman" w:hAnsi="Times New Roman" w:cs="Times New Roman"/>
+          <w:sz w:val="24"/>
+          <w:szCs w:val="24"/>
+        </w:rPr>
+        <w:t>postgreeSQL</w:t>
+      </w:r>
+      <w:proofErr w:type="spellEnd"/>
+      <w:r>
+        <w:rPr>
+          <w:rFonts w:ascii="Times New Roman" w:hAnsi="Times New Roman" w:cs="Times New Roman"/>
+          <w:sz w:val="24"/>
+          <w:szCs w:val="24"/>
+        </w:rPr>
+        <w:t xml:space="preserve"> documentation </w:t>
+      </w:r>
+      <w:proofErr w:type="spellStart"/>
+      <w:r>
+        <w:rPr>
+          <w:rFonts w:ascii="Times New Roman" w:hAnsi="Times New Roman" w:cs="Times New Roman"/>
+          <w:sz w:val="24"/>
+          <w:szCs w:val="24"/>
+        </w:rPr>
+        <w:t>pgbouncer</w:t>
+      </w:r>
+      <w:proofErr w:type="spellEnd"/>
+      <w:r>
+        <w:rPr>
+          <w:rFonts w:ascii="Times New Roman" w:hAnsi="Times New Roman" w:cs="Times New Roman"/>
+          <w:sz w:val="24"/>
+          <w:szCs w:val="24"/>
+        </w:rPr>
+        <w:t xml:space="preserve"> and pgpool-2. Further information about this subject please find it on the links above.</w:t>
+      </w:r>
+    </w:p>
+    <w:p>
+      <w:pPr>
+        <w:rPr>
+          <w:rFonts w:ascii="Times New Roman" w:hAnsi="Times New Roman" w:cs="Times New Roman"/>
+          <w:b/>
+          <w:sz w:val="24"/>
+          <w:szCs w:val="24"/>
+        </w:rPr>
+      </w:pPr>
+      <w:r>
+        <w:rPr>
+          <w:rFonts w:ascii="Times New Roman" w:hAnsi="Times New Roman" w:cs="Times New Roman"/>
+          <w:b/>
+          <w:sz w:val="24"/>
+          <w:szCs w:val="24"/>
+        </w:rPr>
+        <w:t>Connection pooling and PHP</w:t>
+      </w:r>
+    </w:p>
+    <w:p>
+      <w:pPr>
+        <w:rPr>
+          <w:rFonts w:ascii="Times New Roman" w:hAnsi="Times New Roman" w:cs="Times New Roman"/>
+          <w:sz w:val="24"/>
+          <w:szCs w:val="24"/>
+        </w:rPr>
+      </w:pPr>
+      <w:r>
+        <w:rPr>
+          <w:rFonts w:ascii="Times New Roman" w:hAnsi="Times New Roman" w:cs="Times New Roman"/>
+          <w:sz w:val="24"/>
+          <w:szCs w:val="24"/>
+        </w:rPr>
+        <w:t xml:space="preserve">PHP </w:t>
+      </w:r>
+      <w:r>
+        <w:rPr>
+          <w:rFonts w:ascii="Times New Roman" w:hAnsi="Times New Roman" w:cs="Times New Roman"/>
+          <w:b/>
+          <w:sz w:val="24"/>
+          <w:szCs w:val="24"/>
+          <w:u w:val="single"/>
+        </w:rPr>
+        <w:t>does not</w:t>
+      </w:r>
+      <w:r>
+        <w:rPr>
+          <w:rFonts w:ascii="Times New Roman" w:hAnsi="Times New Roman" w:cs="Times New Roman"/>
+          <w:sz w:val="24"/>
+          <w:szCs w:val="24"/>
+        </w:rPr>
+        <w:t xml:space="preserve"> support connection pooling, instead it supports what is called persistent connection. There are several issues when using persistent connection, one of them is </w:t>
+      </w:r>
+      <w:r>
+        <w:rPr>
+          <w:rFonts w:ascii="Times New Roman" w:hAnsi="Times New Roman" w:cs="Times New Roman"/>
+          <w:sz w:val="24"/>
+          <w:szCs w:val="24"/>
+        </w:rPr>
+        <w:t>that when the</w:t>
+      </w:r>
+      <w:r>
+        <w:rPr>
+          <w:rFonts w:ascii="Times New Roman" w:hAnsi="Times New Roman" w:cs="Times New Roman"/>
+          <w:sz w:val="24"/>
+          <w:szCs w:val="24"/>
+        </w:rPr>
+        <w:t xml:space="preserve"> limit of simultaneous connection</w:t>
+      </w:r>
+      <w:r>
+        <w:rPr>
+          <w:rFonts w:ascii="Times New Roman" w:hAnsi="Times New Roman" w:cs="Times New Roman"/>
+          <w:sz w:val="24"/>
+          <w:szCs w:val="24"/>
+        </w:rPr>
+        <w:t xml:space="preserve">s </w:t>
+      </w:r>
+      <w:proofErr w:type="gramStart"/>
+      <w:r>
+        <w:rPr>
+          <w:rFonts w:ascii="Times New Roman" w:hAnsi="Times New Roman" w:cs="Times New Roman"/>
+          <w:sz w:val="24"/>
+          <w:szCs w:val="24"/>
+        </w:rPr>
+        <w:t>are</w:t>
+      </w:r>
+      <w:proofErr w:type="gramEnd"/>
+      <w:r>
+        <w:rPr>
+          <w:rFonts w:ascii="Times New Roman" w:hAnsi="Times New Roman" w:cs="Times New Roman"/>
+          <w:sz w:val="24"/>
+          <w:szCs w:val="24"/>
+        </w:rPr>
+        <w:t xml:space="preserve"> reached, the other connections attempting to connect should then be shut down. In</w:t>
+      </w:r>
+      <w:r>
+        <w:rPr>
+          <w:rFonts w:ascii="Times New Roman" w:hAnsi="Times New Roman" w:cs="Times New Roman"/>
+          <w:sz w:val="24"/>
+          <w:szCs w:val="24"/>
+        </w:rPr>
+        <w:t xml:space="preserve"> our case, we would like</w:t>
+      </w:r>
+      <w:r>
+        <w:rPr>
+          <w:rFonts w:ascii="Times New Roman" w:hAnsi="Times New Roman" w:cs="Times New Roman"/>
+          <w:sz w:val="24"/>
+          <w:szCs w:val="24"/>
+        </w:rPr>
+        <w:t xml:space="preserve"> those extra connections to be served too when a connection is freed. Please follow the link for persistent connection above for more detailed information.</w:t>
+      </w:r>
+    </w:p>
+    <w:p>
+      <w:pPr>
+        <w:rPr>
+          <w:rFonts w:ascii="Times New Roman" w:hAnsi="Times New Roman" w:cs="Times New Roman"/>
+          <w:sz w:val="24"/>
+          <w:szCs w:val="24"/>
+        </w:rPr>
+      </w:pPr>
+      <w:r>
+        <w:rPr>
+          <w:rFonts w:ascii="Times New Roman" w:hAnsi="Times New Roman" w:cs="Times New Roman"/>
+          <w:sz w:val="24"/>
+          <w:szCs w:val="24"/>
+        </w:rPr>
+        <w:t xml:space="preserve">More can be found here: </w:t>
+      </w:r>
+    </w:p>
+    <w:p>
+      <w:pPr>
+        <w:rPr>
+          <w:rFonts w:ascii="Times New Roman" w:hAnsi="Times New Roman" w:cs="Times New Roman"/>
+          <w:sz w:val="24"/>
+          <w:szCs w:val="24"/>
+        </w:rPr>
+      </w:pPr>
+      <w:hyperlink r:id="rId4" w:history="1">
+        <w:r>
+          <w:rPr>
+            <w:rStyle w:val="Hyperlink"/>
+            <w:rFonts w:ascii="Times New Roman" w:hAnsi="Times New Roman" w:cs="Times New Roman"/>
+            <w:sz w:val="24"/>
+            <w:szCs w:val="24"/>
+          </w:rPr>
+          <w:t>https://stackoverflow.com/questions/39753/connection-pooling-in-php</w:t>
+        </w:r>
+      </w:hyperlink>
+    </w:p>
+    <w:p>
+      <w:pPr>
+        <w:rPr>
+          <w:rFonts w:ascii="Times New Roman" w:hAnsi="Times New Roman" w:cs="Times New Roman"/>
+          <w:sz w:val="24"/>
+          <w:szCs w:val="24"/>
+        </w:rPr>
+      </w:pPr>
+      <w:r>
+        <w:rPr>
+          <w:rFonts w:ascii="Times New Roman" w:hAnsi="Times New Roman" w:cs="Times New Roman"/>
+          <w:sz w:val="24"/>
+          <w:szCs w:val="24"/>
+        </w:rPr>
+        <w:t>For PHP tuning:</w:t>
+      </w:r>
+    </w:p>
+    <w:p>
+      <w:pPr>
+        <w:rPr>
+          <w:rFonts w:ascii="Times New Roman" w:hAnsi="Times New Roman" w:cs="Times New Roman"/>
+          <w:sz w:val="24"/>
+          <w:szCs w:val="24"/>
+        </w:rPr>
+      </w:pPr>
+      <w:hyperlink r:id="rId5" w:history="1">
+        <w:r>
+          <w:rPr>
+            <w:rStyle w:val="Hyperlink"/>
+            <w:rFonts w:ascii="Times New Roman" w:hAnsi="Times New Roman" w:cs="Times New Roman"/>
+            <w:sz w:val="24"/>
+            <w:szCs w:val="24"/>
+          </w:rPr>
+          <w:t>http://www.oracle.com/technetwork/articles/dsl/white-php-part1-355135.html</w:t>
+        </w:r>
+      </w:hyperlink>
+    </w:p>
+    <w:p>
+      <w:pPr>
+        <w:rPr>
+          <w:rFonts w:ascii="Times New Roman" w:hAnsi="Times New Roman" w:cs="Times New Roman"/>
+          <w:sz w:val="24"/>
+          <w:szCs w:val="24"/>
+        </w:rPr>
+      </w:pPr>
+      <w:r>
+        <w:rPr>
+          <w:rFonts w:ascii="Times New Roman" w:hAnsi="Times New Roman" w:cs="Times New Roman"/>
+          <w:sz w:val="24"/>
+          <w:szCs w:val="24"/>
+        </w:rPr>
+        <w:t xml:space="preserve">Apache reverse proxy. Can be used for load balancing and or caching too. </w:t>
+      </w:r>
+    </w:p>
+    <w:p>
+      <w:pPr>
+        <w:pStyle w:val="Heading1"/>
+        <w:rPr>
+          <w:rFonts w:ascii="Times New Roman" w:hAnsi="Times New Roman" w:cs="Times New Roman"/>
+          <w:sz w:val="24"/>
+          <w:szCs w:val="24"/>
+        </w:rPr>
+      </w:pPr>
+      <w:proofErr w:type="spellStart"/>
+      <w:r>
+        <w:rPr>
+          <w:rFonts w:ascii="Times New Roman" w:hAnsi="Times New Roman" w:cs="Times New Roman"/>
+          <w:color w:val="auto"/>
+          <w:sz w:val="24"/>
+          <w:szCs w:val="24"/>
+        </w:rPr>
+        <w:lastRenderedPageBreak/>
+        <w:t>mod_proxy</w:t>
+      </w:r>
+      <w:proofErr w:type="spellEnd"/>
+      <w:r>
+        <w:rPr>
+          <w:rFonts w:ascii="Times New Roman" w:hAnsi="Times New Roman" w:cs="Times New Roman"/>
+          <w:color w:val="auto"/>
+          <w:sz w:val="24"/>
+          <w:szCs w:val="24"/>
+        </w:rPr>
+        <w:t xml:space="preserve"> </w:t>
+      </w:r>
+      <w:r>
+        <w:rPr>
+          <w:rFonts w:ascii="Times New Roman" w:hAnsi="Times New Roman" w:cs="Times New Roman"/>
+          <w:sz w:val="24"/>
+          <w:szCs w:val="24"/>
+        </w:rPr>
+        <w:t xml:space="preserve">- </w:t>
+      </w:r>
+      <w:hyperlink r:id="rId6" w:history="1">
+        <w:r>
+          <w:rPr>
+            <w:rStyle w:val="Hyperlink"/>
+            <w:rFonts w:ascii="Times New Roman" w:hAnsi="Times New Roman" w:cs="Times New Roman"/>
+            <w:sz w:val="24"/>
+            <w:szCs w:val="24"/>
+          </w:rPr>
+          <w:t>http://httpd.apache.org/docs/current/mod/mod_proxy.html</w:t>
+        </w:r>
+      </w:hyperlink>
+    </w:p>
+    <w:p>
+      <w:pPr>
+        <w:pStyle w:val="Heading1"/>
+        <w:rPr>
+          <w:rFonts w:ascii="Times New Roman" w:hAnsi="Times New Roman" w:cs="Times New Roman"/>
+          <w:sz w:val="24"/>
+          <w:szCs w:val="24"/>
+        </w:rPr>
+      </w:pPr>
+      <w:proofErr w:type="spellStart"/>
+      <w:r>
+        <w:rPr>
+          <w:rFonts w:ascii="Times New Roman" w:hAnsi="Times New Roman" w:cs="Times New Roman"/>
+          <w:color w:val="auto"/>
+          <w:sz w:val="24"/>
+          <w:szCs w:val="24"/>
+        </w:rPr>
+        <w:t>mod_cache</w:t>
+      </w:r>
+      <w:proofErr w:type="spellEnd"/>
+      <w:r>
+        <w:rPr>
+          <w:rFonts w:ascii="Times New Roman" w:hAnsi="Times New Roman" w:cs="Times New Roman"/>
+          <w:color w:val="auto"/>
+          <w:sz w:val="24"/>
+          <w:szCs w:val="24"/>
+        </w:rPr>
+        <w:t xml:space="preserve"> </w:t>
+      </w:r>
+      <w:r>
+        <w:rPr>
+          <w:rFonts w:ascii="Times New Roman" w:hAnsi="Times New Roman" w:cs="Times New Roman"/>
+          <w:sz w:val="24"/>
+          <w:szCs w:val="24"/>
+        </w:rPr>
+        <w:t xml:space="preserve">- </w:t>
+      </w:r>
+      <w:hyperlink r:id="rId7" w:history="1">
+        <w:r>
+          <w:rPr>
+            <w:rStyle w:val="Hyperlink"/>
+            <w:rFonts w:ascii="Times New Roman" w:hAnsi="Times New Roman" w:cs="Times New Roman"/>
+            <w:sz w:val="24"/>
+            <w:szCs w:val="24"/>
+          </w:rPr>
+          <w:t>http://httpd.apache.org/docs/current/mod/mod_cache.html</w:t>
+        </w:r>
+      </w:hyperlink>
+    </w:p>
+    <w:p>
+      <w:pPr>
+        <w:pStyle w:val="Heading1"/>
+        <w:rPr>
+          <w:rFonts w:ascii="Times New Roman" w:hAnsi="Times New Roman" w:cs="Times New Roman"/>
+          <w:sz w:val="24"/>
+          <w:szCs w:val="24"/>
+        </w:rPr>
+      </w:pPr>
+      <w:proofErr w:type="spellStart"/>
+      <w:r>
+        <w:rPr>
+          <w:rFonts w:ascii="Times New Roman" w:hAnsi="Times New Roman" w:cs="Times New Roman"/>
+          <w:color w:val="auto"/>
+          <w:sz w:val="24"/>
+          <w:szCs w:val="24"/>
+        </w:rPr>
+        <w:t>mod_dbd</w:t>
+      </w:r>
+      <w:proofErr w:type="spellEnd"/>
+      <w:r>
+        <w:rPr>
+          <w:rFonts w:ascii="Times New Roman" w:hAnsi="Times New Roman" w:cs="Times New Roman"/>
+          <w:color w:val="auto"/>
+          <w:sz w:val="24"/>
+          <w:szCs w:val="24"/>
+        </w:rPr>
+        <w:t xml:space="preserve"> </w:t>
+      </w:r>
+      <w:r>
+        <w:rPr>
+          <w:rFonts w:ascii="Times New Roman" w:hAnsi="Times New Roman" w:cs="Times New Roman"/>
+          <w:sz w:val="24"/>
+          <w:szCs w:val="24"/>
+        </w:rPr>
+        <w:t xml:space="preserve">- </w:t>
+      </w:r>
+      <w:r>
+        <w:rPr>
+          <w:rFonts w:ascii="Times New Roman" w:hAnsi="Times New Roman" w:cs="Times New Roman"/>
+          <w:sz w:val="24"/>
+          <w:szCs w:val="24"/>
+          <w:u w:val="single"/>
+        </w:rPr>
+        <w:t>http://www.apache2.es/httpd.apache.org/docs/2.4/es/mod/mod_dbd.html</w:t>
+      </w:r>
+    </w:p>
+    <w:p>
+      <w:pPr>
+        <w:rPr>
+          <w:rFonts w:ascii="Times New Roman" w:hAnsi="Times New Roman" w:cs="Times New Roman"/>
+          <w:sz w:val="24"/>
+          <w:szCs w:val="24"/>
+        </w:rPr>
+      </w:pPr>
+    </w:p>
+    <w:p>
+      <w:pPr>
+        <w:rPr>
+          <w:rFonts w:ascii="Times New Roman" w:hAnsi="Times New Roman" w:cs="Times New Roman"/>
+          <w:sz w:val="24"/>
+          <w:szCs w:val="24"/>
+        </w:rPr>
+      </w:pPr>
+      <w:r>
+        <w:rPr>
+          <w:rFonts w:ascii="Times New Roman" w:hAnsi="Times New Roman" w:cs="Times New Roman"/>
+          <w:sz w:val="24"/>
+          <w:szCs w:val="24"/>
+        </w:rPr>
+        <w:t xml:space="preserve">Caching is a great approach for some pages of </w:t>
+      </w:r>
+      <w:proofErr w:type="spellStart"/>
+      <w:r>
+        <w:rPr>
+          <w:rFonts w:ascii="Times New Roman" w:hAnsi="Times New Roman" w:cs="Times New Roman"/>
+          <w:sz w:val="24"/>
+          <w:szCs w:val="24"/>
+        </w:rPr>
+        <w:t>php</w:t>
+      </w:r>
+      <w:proofErr w:type="spellEnd"/>
+      <w:r>
+        <w:rPr>
+          <w:rFonts w:ascii="Times New Roman" w:hAnsi="Times New Roman" w:cs="Times New Roman"/>
+          <w:sz w:val="24"/>
+          <w:szCs w:val="24"/>
+        </w:rPr>
+        <w:t xml:space="preserve"> servers. For example, it works very well for static pages that never change or for pages that do not change very often. One idea is to cache the PHP page that serves the leader-board data such that the same data is served to all requests. This page/data would then be refreshed </w:t>
+      </w:r>
+      <w:proofErr w:type="gramStart"/>
+      <w:r>
+        <w:rPr>
+          <w:rFonts w:ascii="Times New Roman" w:hAnsi="Times New Roman" w:cs="Times New Roman"/>
+          <w:sz w:val="24"/>
+          <w:szCs w:val="24"/>
+        </w:rPr>
+        <w:t>after sometime</w:t>
+      </w:r>
+      <w:proofErr w:type="gramEnd"/>
+      <w:r>
+        <w:rPr>
+          <w:rFonts w:ascii="Times New Roman" w:hAnsi="Times New Roman" w:cs="Times New Roman"/>
+          <w:sz w:val="24"/>
+          <w:szCs w:val="24"/>
+        </w:rPr>
+        <w:t xml:space="preserve">, let’s say every 1 min. That would significantly reduce processing in the server. </w:t>
+      </w:r>
+    </w:p>
+    <w:p>
+      <w:pPr>
+        <w:rPr>
+          <w:rFonts w:ascii="Times New Roman" w:hAnsi="Times New Roman" w:cs="Times New Roman"/>
+          <w:sz w:val="24"/>
+          <w:szCs w:val="24"/>
+        </w:rPr>
+      </w:pPr>
+      <w:r>
+        <w:rPr>
+          <w:rFonts w:ascii="Times New Roman" w:hAnsi="Times New Roman" w:cs="Times New Roman"/>
+          <w:sz w:val="24"/>
+          <w:szCs w:val="24"/>
+        </w:rPr>
+        <w:t xml:space="preserve">Using extensions such as </w:t>
+      </w:r>
+      <w:proofErr w:type="spellStart"/>
+      <w:r>
+        <w:rPr>
+          <w:rFonts w:ascii="Times New Roman" w:hAnsi="Times New Roman" w:cs="Times New Roman"/>
+          <w:sz w:val="24"/>
+          <w:szCs w:val="24"/>
+        </w:rPr>
+        <w:t>pgBouncer</w:t>
+      </w:r>
+      <w:proofErr w:type="spellEnd"/>
+      <w:r>
+        <w:rPr>
+          <w:rFonts w:ascii="Times New Roman" w:hAnsi="Times New Roman" w:cs="Times New Roman"/>
+          <w:sz w:val="24"/>
+          <w:szCs w:val="24"/>
+        </w:rPr>
+        <w:t xml:space="preserve"> seems to resolve the issue of the implantation of a connection pool using when using PHP as our backend language. It is because </w:t>
+      </w:r>
+      <w:proofErr w:type="spellStart"/>
+      <w:r>
+        <w:rPr>
+          <w:rFonts w:ascii="Times New Roman" w:hAnsi="Times New Roman" w:cs="Times New Roman"/>
+          <w:sz w:val="24"/>
+          <w:szCs w:val="24"/>
+        </w:rPr>
+        <w:t>pgBouncer</w:t>
+      </w:r>
+      <w:proofErr w:type="spellEnd"/>
+      <w:r>
+        <w:rPr>
+          <w:rFonts w:ascii="Times New Roman" w:hAnsi="Times New Roman" w:cs="Times New Roman"/>
+          <w:sz w:val="24"/>
+          <w:szCs w:val="24"/>
+        </w:rPr>
+        <w:t xml:space="preserve"> </w:t>
+      </w:r>
+      <w:proofErr w:type="gramStart"/>
+      <w:r>
+        <w:rPr>
+          <w:rFonts w:ascii="Times New Roman" w:hAnsi="Times New Roman" w:cs="Times New Roman"/>
+          <w:sz w:val="24"/>
+          <w:szCs w:val="24"/>
+        </w:rPr>
+        <w:t>is seen as</w:t>
+      </w:r>
+      <w:proofErr w:type="gramEnd"/>
+      <w:r>
+        <w:rPr>
+          <w:rFonts w:ascii="Times New Roman" w:hAnsi="Times New Roman" w:cs="Times New Roman"/>
+          <w:sz w:val="24"/>
+          <w:szCs w:val="24"/>
+        </w:rPr>
+        <w:t xml:space="preserve"> the </w:t>
+      </w:r>
+      <w:proofErr w:type="spellStart"/>
+      <w:r>
+        <w:rPr>
+          <w:rFonts w:ascii="Times New Roman" w:hAnsi="Times New Roman" w:cs="Times New Roman"/>
+          <w:sz w:val="24"/>
+          <w:szCs w:val="24"/>
+        </w:rPr>
+        <w:t>postgreeSQL</w:t>
+      </w:r>
+      <w:proofErr w:type="spellEnd"/>
+      <w:r>
+        <w:rPr>
+          <w:rFonts w:ascii="Times New Roman" w:hAnsi="Times New Roman" w:cs="Times New Roman"/>
+          <w:sz w:val="24"/>
+          <w:szCs w:val="24"/>
+        </w:rPr>
+        <w:t xml:space="preserve"> database and all we must do is to point to the </w:t>
+      </w:r>
+      <w:proofErr w:type="spellStart"/>
+      <w:r>
+        <w:rPr>
+          <w:rFonts w:ascii="Times New Roman" w:hAnsi="Times New Roman" w:cs="Times New Roman"/>
+          <w:sz w:val="24"/>
+          <w:szCs w:val="24"/>
+        </w:rPr>
+        <w:t>pgBouncer</w:t>
+      </w:r>
+      <w:proofErr w:type="spellEnd"/>
+      <w:r>
+        <w:rPr>
+          <w:rFonts w:ascii="Times New Roman" w:hAnsi="Times New Roman" w:cs="Times New Roman"/>
+          <w:sz w:val="24"/>
+          <w:szCs w:val="24"/>
+        </w:rPr>
+        <w:t xml:space="preserve"> port instead.</w:t>
+      </w:r>
+    </w:p>
+    <w:p>
+      <w:pPr>
+        <w:rPr>
+          <w:rFonts w:ascii="Times New Roman" w:hAnsi="Times New Roman" w:cs="Times New Roman"/>
+          <w:b/>
+          <w:sz w:val="24"/>
+          <w:szCs w:val="24"/>
+        </w:rPr>
+      </w:pPr>
+      <w:r>
+        <w:rPr>
+          <w:rFonts w:ascii="Times New Roman" w:hAnsi="Times New Roman" w:cs="Times New Roman"/>
+          <w:b/>
+          <w:sz w:val="24"/>
+          <w:szCs w:val="24"/>
+        </w:rPr>
+        <w:t>Drop connections</w:t>
+      </w:r>
+      <w:r>
+        <w:rPr>
+          <w:rFonts w:ascii="Times New Roman" w:hAnsi="Times New Roman" w:cs="Times New Roman"/>
+          <w:b/>
+          <w:sz w:val="24"/>
+          <w:szCs w:val="24"/>
+        </w:rPr>
+        <w:t xml:space="preserve"> with database </w:t>
+      </w:r>
+      <w:r>
+        <w:rPr>
+          <w:rFonts w:ascii="Times New Roman" w:hAnsi="Times New Roman" w:cs="Times New Roman"/>
+          <w:b/>
+          <w:sz w:val="24"/>
+          <w:szCs w:val="24"/>
+        </w:rPr>
+        <w:t>after time out</w:t>
+      </w:r>
+    </w:p>
+    <w:p>
+      <w:pPr>
+        <w:rPr>
+          <w:rFonts w:ascii="Times New Roman" w:hAnsi="Times New Roman" w:cs="Times New Roman"/>
+          <w:sz w:val="24"/>
+          <w:szCs w:val="24"/>
+        </w:rPr>
+      </w:pPr>
+      <w:r>
+        <w:rPr>
+          <w:rFonts w:ascii="Times New Roman" w:hAnsi="Times New Roman" w:cs="Times New Roman"/>
+          <w:sz w:val="24"/>
+          <w:szCs w:val="24"/>
+        </w:rPr>
+        <w:t xml:space="preserve">It refers to our discussion: “Dropping idle users seems to be something </w:t>
+      </w:r>
+      <w:proofErr w:type="spellStart"/>
+      <w:r>
+        <w:rPr>
+          <w:rFonts w:ascii="Times New Roman" w:hAnsi="Times New Roman" w:cs="Times New Roman"/>
+          <w:sz w:val="24"/>
+          <w:szCs w:val="24"/>
+        </w:rPr>
+        <w:t>postgre</w:t>
+      </w:r>
+      <w:proofErr w:type="spellEnd"/>
+      <w:r>
+        <w:rPr>
+          <w:rFonts w:ascii="Times New Roman" w:hAnsi="Times New Roman" w:cs="Times New Roman"/>
+          <w:sz w:val="24"/>
+          <w:szCs w:val="24"/>
+        </w:rPr>
+        <w:t xml:space="preserve"> has handled”</w:t>
+      </w:r>
+      <w:r>
+        <w:rPr>
+          <w:rFonts w:ascii="Times New Roman" w:hAnsi="Times New Roman" w:cs="Times New Roman"/>
+          <w:sz w:val="24"/>
+          <w:szCs w:val="24"/>
+        </w:rPr>
+        <w:t>.</w:t>
+      </w:r>
+    </w:p>
+    <w:p>
+      <w:pPr>
+        <w:rPr>
+          <w:rFonts w:ascii="Times New Roman" w:hAnsi="Times New Roman" w:cs="Times New Roman"/>
+          <w:sz w:val="24"/>
+          <w:szCs w:val="24"/>
+        </w:rPr>
+      </w:pPr>
+      <w:r>
+        <w:rPr>
+          <w:rFonts w:ascii="Times New Roman" w:hAnsi="Times New Roman" w:cs="Times New Roman"/>
+          <w:sz w:val="24"/>
+          <w:szCs w:val="24"/>
+        </w:rPr>
+        <w:t>It is of my understanding that after a set of transaction is performed by a connection, it should then be closed programmatically. That means that the code should explicitly call the close statement of that connection with the database. That been said, a connection to the database should not be idle at any time unless it is a connection available in the connection pool waiting to be used. Therefore, there is no need to drop the connection with the database.</w:t>
+      </w:r>
+    </w:p>
+    <w:p>
+      <w:pPr>
+        <w:rPr>
+          <w:rFonts w:ascii="Times New Roman" w:hAnsi="Times New Roman" w:cs="Times New Roman"/>
+          <w:sz w:val="24"/>
+          <w:szCs w:val="24"/>
+        </w:rPr>
+      </w:pPr>
+      <w:r>
+        <w:rPr>
+          <w:rFonts w:ascii="Times New Roman" w:hAnsi="Times New Roman" w:cs="Times New Roman"/>
+          <w:sz w:val="24"/>
+          <w:szCs w:val="24"/>
+        </w:rPr>
+        <w:t xml:space="preserve">If using connection pooling &amp; queueing, some clients will be waiting to get a connection from the connection pool. It is the case that a client </w:t>
+      </w:r>
+      <w:proofErr w:type="gramStart"/>
+      <w:r>
+        <w:rPr>
+          <w:rFonts w:ascii="Times New Roman" w:hAnsi="Times New Roman" w:cs="Times New Roman"/>
+          <w:sz w:val="24"/>
+          <w:szCs w:val="24"/>
+        </w:rPr>
+        <w:t>attempt</w:t>
+      </w:r>
+      <w:proofErr w:type="gramEnd"/>
+      <w:r>
+        <w:rPr>
+          <w:rFonts w:ascii="Times New Roman" w:hAnsi="Times New Roman" w:cs="Times New Roman"/>
+          <w:sz w:val="24"/>
+          <w:szCs w:val="24"/>
+        </w:rPr>
+        <w:t xml:space="preserve"> to get a connection is timed out, this can be configured. Thus, it is important that </w:t>
+      </w:r>
+      <w:proofErr w:type="gramStart"/>
+      <w:r>
+        <w:rPr>
+          <w:rFonts w:ascii="Times New Roman" w:hAnsi="Times New Roman" w:cs="Times New Roman"/>
+          <w:sz w:val="24"/>
+          <w:szCs w:val="24"/>
+        </w:rPr>
+        <w:t>some kind of monitoring</w:t>
+      </w:r>
+      <w:proofErr w:type="gramEnd"/>
+      <w:r>
+        <w:rPr>
+          <w:rFonts w:ascii="Times New Roman" w:hAnsi="Times New Roman" w:cs="Times New Roman"/>
+          <w:sz w:val="24"/>
+          <w:szCs w:val="24"/>
+        </w:rPr>
+        <w:t xml:space="preserve"> is performed to ensure all clients are given the change to connect to the DB.</w:t>
+      </w:r>
+    </w:p>
+    <w:p>
+      <w:pPr>
+        <w:rPr>
+          <w:rFonts w:ascii="Times New Roman" w:hAnsi="Times New Roman" w:cs="Times New Roman"/>
+          <w:b/>
+          <w:sz w:val="24"/>
+          <w:szCs w:val="24"/>
+        </w:rPr>
+      </w:pPr>
+      <w:r>
+        <w:rPr>
+          <w:rFonts w:ascii="Times New Roman" w:hAnsi="Times New Roman" w:cs="Times New Roman"/>
+          <w:b/>
+          <w:sz w:val="24"/>
+          <w:szCs w:val="24"/>
+        </w:rPr>
+        <w:t>Drop idle connection</w:t>
+      </w:r>
+      <w:r>
+        <w:rPr>
+          <w:rFonts w:ascii="Times New Roman" w:hAnsi="Times New Roman" w:cs="Times New Roman"/>
+          <w:b/>
+          <w:sz w:val="24"/>
+          <w:szCs w:val="24"/>
+        </w:rPr>
+        <w:t>s</w:t>
+      </w:r>
+      <w:r>
+        <w:rPr>
+          <w:rFonts w:ascii="Times New Roman" w:hAnsi="Times New Roman" w:cs="Times New Roman"/>
+          <w:b/>
+          <w:sz w:val="24"/>
+          <w:szCs w:val="24"/>
+        </w:rPr>
+        <w:t xml:space="preserve"> </w:t>
+      </w:r>
+      <w:r>
+        <w:rPr>
+          <w:rFonts w:ascii="Times New Roman" w:hAnsi="Times New Roman" w:cs="Times New Roman"/>
+          <w:b/>
+          <w:sz w:val="24"/>
+          <w:szCs w:val="24"/>
+        </w:rPr>
+        <w:t>in</w:t>
+      </w:r>
+      <w:r>
+        <w:rPr>
+          <w:rFonts w:ascii="Times New Roman" w:hAnsi="Times New Roman" w:cs="Times New Roman"/>
+          <w:b/>
+          <w:sz w:val="24"/>
+          <w:szCs w:val="24"/>
+        </w:rPr>
+        <w:t xml:space="preserve"> the Application server  </w:t>
+      </w:r>
+    </w:p>
+    <w:p>
+      <w:pPr>
+        <w:rPr>
+          <w:rFonts w:ascii="Times New Roman" w:hAnsi="Times New Roman" w:cs="Times New Roman"/>
+          <w:sz w:val="24"/>
+          <w:szCs w:val="24"/>
+        </w:rPr>
+      </w:pPr>
+      <w:r>
+        <w:rPr>
+          <w:rFonts w:ascii="Times New Roman" w:hAnsi="Times New Roman" w:cs="Times New Roman"/>
+          <w:sz w:val="24"/>
+          <w:szCs w:val="24"/>
+        </w:rPr>
+        <w:t>From</w:t>
+      </w:r>
+      <w:r>
+        <w:rPr>
+          <w:rFonts w:ascii="Times New Roman" w:hAnsi="Times New Roman" w:cs="Times New Roman"/>
+          <w:sz w:val="24"/>
+          <w:szCs w:val="24"/>
+        </w:rPr>
+        <w:t xml:space="preserve"> what is described in the PHP documentation, connection handling is possible and it is performed by the PHP. The default behaviour for a PHP script is to be aborted when the remote c</w:t>
+      </w:r>
+      <w:r>
+        <w:rPr>
+          <w:rFonts w:ascii="Times New Roman" w:hAnsi="Times New Roman" w:cs="Times New Roman"/>
+          <w:sz w:val="24"/>
+          <w:szCs w:val="24"/>
+        </w:rPr>
+        <w:t>lient disconnects, also when</w:t>
+      </w:r>
+      <w:r>
+        <w:rPr>
+          <w:rFonts w:ascii="Times New Roman" w:hAnsi="Times New Roman" w:cs="Times New Roman"/>
+          <w:sz w:val="24"/>
+          <w:szCs w:val="24"/>
+        </w:rPr>
+        <w:t xml:space="preserve"> it times out, the default timeout is 30 secs and can be changed.</w:t>
+      </w:r>
+      <w:r>
+        <w:rPr>
+          <w:rFonts w:ascii="Times New Roman" w:hAnsi="Times New Roman" w:cs="Times New Roman"/>
+          <w:sz w:val="24"/>
+          <w:szCs w:val="24"/>
+        </w:rPr>
+        <w:t xml:space="preserve"> Please see more information at: </w:t>
+      </w:r>
+    </w:p>
+    <w:p>
+      <w:pPr>
+        <w:rPr>
+          <w:rFonts w:ascii="Times New Roman" w:hAnsi="Times New Roman" w:cs="Times New Roman"/>
+          <w:sz w:val="24"/>
+          <w:szCs w:val="24"/>
+        </w:rPr>
+      </w:pPr>
+      <w:hyperlink r:id="rId8" w:history="1">
+        <w:r>
+          <w:rPr>
+            <w:rStyle w:val="Hyperlink"/>
+            <w:rFonts w:ascii="Times New Roman" w:hAnsi="Times New Roman" w:cs="Times New Roman"/>
+            <w:sz w:val="24"/>
+            <w:szCs w:val="24"/>
+          </w:rPr>
+          <w:t>http://php.net/manual/en/features.connection-handling.php</w:t>
+        </w:r>
+      </w:hyperlink>
+    </w:p>
+    <w:p>
+      <w:pPr>
+        <w:rPr>
+          <w:rFonts w:eastAsia="Times New Roman" w:cstheme="minorHAnsi"/>
+          <w:sz w:val="24"/>
+          <w:szCs w:val="24"/>
+          <w:lang w:eastAsia="en-NZ"/>
+        </w:rPr>
+      </w:pPr>
+      <w:r>
+        <w:rPr>
+          <w:rFonts w:eastAsia="Times New Roman" w:cstheme="minorHAnsi"/>
+          <w:sz w:val="24"/>
+          <w:szCs w:val="24"/>
+          <w:lang w:eastAsia="en-NZ"/>
+        </w:rPr>
+        <w:br w:type="page"/>
+      </w:r>
+    </w:p>
+    <w:p>
+      <w:pPr>
+        <w:spacing w:before="240"/>
+        <w:rPr>
+          <w:rFonts w:eastAsia="Times New Roman" w:cstheme="minorHAnsi"/>
+          <w:sz w:val="24"/>
+          <w:szCs w:val="24"/>
+          <w:lang w:eastAsia="en-NZ"/>
+        </w:rPr>
+      </w:pPr>
+    </w:p>
+    <w:p>
+      <w:pPr>
+        <w:jc w:val="center"/>
+        <w:rPr>
+          <w:rFonts w:ascii="Times New Roman" w:hAnsi="Times New Roman" w:cs="Times New Roman"/>
+          <w:b/>
+          <w:sz w:val="28"/>
+          <w:szCs w:val="28"/>
+        </w:rPr>
+      </w:pPr>
+      <w:r>
+        <w:rPr>
+          <w:rFonts w:ascii="Times New Roman" w:hAnsi="Times New Roman" w:cs="Times New Roman"/>
+          <w:b/>
+          <w:sz w:val="28"/>
+          <w:szCs w:val="28"/>
+        </w:rPr>
+        <w:t>Backend s</w:t>
+      </w:r>
+      <w:r>
+        <w:rPr>
+          <w:rFonts w:ascii="Times New Roman" w:hAnsi="Times New Roman" w:cs="Times New Roman"/>
+          <w:b/>
+          <w:sz w:val="28"/>
+          <w:szCs w:val="28"/>
+        </w:rPr>
+        <w:t>etting up</w:t>
+      </w:r>
+      <w:r>
+        <w:rPr>
+          <w:rFonts w:ascii="Times New Roman" w:hAnsi="Times New Roman" w:cs="Times New Roman"/>
+          <w:b/>
+          <w:sz w:val="28"/>
+          <w:szCs w:val="28"/>
+        </w:rPr>
+        <w:t xml:space="preserve"> guidelines</w:t>
+      </w:r>
+    </w:p>
+    <w:p>
+      <w:pPr>
+        <w:rPr>
+          <w:rFonts w:ascii="Times New Roman" w:hAnsi="Times New Roman" w:cs="Times New Roman"/>
+          <w:sz w:val="24"/>
+          <w:szCs w:val="24"/>
+        </w:rPr>
+      </w:pPr>
+      <w:r>
+        <w:rPr>
+          <w:rFonts w:ascii="Times New Roman" w:hAnsi="Times New Roman" w:cs="Times New Roman"/>
+          <w:sz w:val="24"/>
+          <w:szCs w:val="24"/>
+        </w:rPr>
+        <w:t>***</w:t>
+      </w:r>
+      <w:r>
+        <w:rPr>
+          <w:rFonts w:ascii="Times New Roman" w:hAnsi="Times New Roman" w:cs="Times New Roman"/>
+          <w:sz w:val="24"/>
+          <w:szCs w:val="24"/>
+        </w:rPr>
+        <w:t>Refer to Readme file provided for formal guidelines</w:t>
+      </w:r>
+    </w:p>
+    <w:p>
+      <w:pPr>
+        <w:rPr>
+          <w:rFonts w:ascii="Times New Roman" w:hAnsi="Times New Roman" w:cs="Times New Roman"/>
+          <w:b/>
+          <w:sz w:val="24"/>
+          <w:szCs w:val="24"/>
+        </w:rPr>
+      </w:pPr>
+      <w:r>
+        <w:rPr>
+          <w:rFonts w:ascii="Times New Roman" w:hAnsi="Times New Roman" w:cs="Times New Roman"/>
+          <w:b/>
+          <w:sz w:val="24"/>
+          <w:szCs w:val="24"/>
+        </w:rPr>
+        <w:t>Windows</w:t>
+      </w:r>
+    </w:p>
+    <w:p>
+      <w:pPr>
+        <w:rPr>
+          <w:rFonts w:ascii="Times New Roman" w:hAnsi="Times New Roman" w:cs="Times New Roman"/>
+          <w:sz w:val="24"/>
+          <w:szCs w:val="24"/>
+        </w:rPr>
+      </w:pPr>
+      <w:r>
+        <w:rPr>
+          <w:rFonts w:ascii="Times New Roman" w:hAnsi="Times New Roman" w:cs="Times New Roman"/>
+          <w:sz w:val="24"/>
+          <w:szCs w:val="24"/>
+        </w:rPr>
+        <w:t>If you want to use W</w:t>
+      </w:r>
+      <w:r>
+        <w:rPr>
+          <w:rFonts w:ascii="Times New Roman" w:hAnsi="Times New Roman" w:cs="Times New Roman"/>
+          <w:sz w:val="24"/>
+          <w:szCs w:val="24"/>
+        </w:rPr>
+        <w:t>indows for hosting the application, I highly recommend using XAMPP and add</w:t>
+      </w:r>
+      <w:r>
+        <w:rPr>
+          <w:rFonts w:ascii="Times New Roman" w:hAnsi="Times New Roman" w:cs="Times New Roman"/>
+          <w:sz w:val="24"/>
+          <w:szCs w:val="24"/>
+        </w:rPr>
+        <w:t>ing the</w:t>
+      </w:r>
+      <w:r>
+        <w:rPr>
+          <w:rFonts w:ascii="Times New Roman" w:hAnsi="Times New Roman" w:cs="Times New Roman"/>
+          <w:sz w:val="24"/>
+          <w:szCs w:val="24"/>
+        </w:rPr>
+        <w:t xml:space="preserve"> </w:t>
+      </w:r>
+      <w:r>
+        <w:rPr>
+          <w:rFonts w:ascii="Times New Roman" w:hAnsi="Times New Roman" w:cs="Times New Roman"/>
+          <w:sz w:val="24"/>
+          <w:szCs w:val="24"/>
+        </w:rPr>
+        <w:t>PostgreSQL</w:t>
+      </w:r>
+      <w:r>
+        <w:rPr>
+          <w:rFonts w:ascii="Times New Roman" w:hAnsi="Times New Roman" w:cs="Times New Roman"/>
+          <w:sz w:val="24"/>
+          <w:szCs w:val="24"/>
+        </w:rPr>
+        <w:t xml:space="preserve"> extension to it. Please follow </w:t>
+      </w:r>
+      <w:r>
+        <w:rPr>
+          <w:rFonts w:ascii="Times New Roman" w:hAnsi="Times New Roman" w:cs="Times New Roman"/>
+          <w:sz w:val="24"/>
+          <w:szCs w:val="24"/>
+        </w:rPr>
+        <w:t>the instructions in the link below.</w:t>
+      </w:r>
+    </w:p>
+    <w:p>
+      <w:pPr>
+        <w:rPr>
+          <w:rFonts w:ascii="Times New Roman" w:hAnsi="Times New Roman" w:cs="Times New Roman"/>
+          <w:sz w:val="24"/>
+          <w:szCs w:val="24"/>
+        </w:rPr>
+      </w:pPr>
+      <w:hyperlink r:id="rId9" w:history="1">
+        <w:r>
+          <w:rPr>
+            <w:rStyle w:val="Hyperlink"/>
+            <w:rFonts w:ascii="Times New Roman" w:hAnsi="Times New Roman" w:cs="Times New Roman"/>
+            <w:sz w:val="24"/>
+            <w:szCs w:val="24"/>
+          </w:rPr>
+          <w:t>https://w3guy.com/integrate-postgresql-database-xampp-windows/</w:t>
+        </w:r>
+      </w:hyperlink>
+    </w:p>
+    <w:p>
+      <w:pPr>
+        <w:rPr>
+          <w:rStyle w:val="tgc"/>
+          <w:rFonts w:ascii="Times New Roman" w:hAnsi="Times New Roman" w:cs="Times New Roman"/>
+          <w:sz w:val="24"/>
+          <w:szCs w:val="24"/>
+        </w:rPr>
+      </w:pPr>
+      <w:r>
+        <w:rPr>
+          <w:rFonts w:ascii="Times New Roman" w:hAnsi="Times New Roman" w:cs="Times New Roman"/>
+          <w:sz w:val="24"/>
+          <w:szCs w:val="24"/>
+        </w:rPr>
+        <w:t>You can download stacks WAPP (</w:t>
+      </w:r>
+      <w:r>
+        <w:rPr>
+          <w:rStyle w:val="tgc"/>
+          <w:rFonts w:ascii="Times New Roman" w:hAnsi="Times New Roman" w:cs="Times New Roman"/>
+          <w:sz w:val="24"/>
+          <w:szCs w:val="24"/>
+        </w:rPr>
+        <w:t xml:space="preserve">Windows, Apache HTTP Server, PostgreSQL, and PHP), The one that I tried was </w:t>
+      </w:r>
+      <w:proofErr w:type="spellStart"/>
+      <w:r>
+        <w:rPr>
+          <w:rStyle w:val="tgc"/>
+          <w:rFonts w:ascii="Times New Roman" w:hAnsi="Times New Roman" w:cs="Times New Roman"/>
+          <w:sz w:val="24"/>
+          <w:szCs w:val="24"/>
+        </w:rPr>
+        <w:t>Bitnami</w:t>
+      </w:r>
+      <w:proofErr w:type="spellEnd"/>
+      <w:r>
+        <w:rPr>
+          <w:rStyle w:val="tgc"/>
+          <w:rFonts w:ascii="Times New Roman" w:hAnsi="Times New Roman" w:cs="Times New Roman"/>
+          <w:sz w:val="24"/>
+          <w:szCs w:val="24"/>
+        </w:rPr>
+        <w:t>:</w:t>
+      </w:r>
+    </w:p>
+    <w:p>
+      <w:pPr>
+        <w:rPr>
+          <w:rFonts w:ascii="Times New Roman" w:hAnsi="Times New Roman" w:cs="Times New Roman"/>
+          <w:sz w:val="24"/>
+          <w:szCs w:val="24"/>
+        </w:rPr>
+      </w:pPr>
+      <w:hyperlink r:id="rId10" w:history="1">
+        <w:r>
+          <w:rPr>
+            <w:rStyle w:val="Hyperlink"/>
+            <w:rFonts w:ascii="Times New Roman" w:hAnsi="Times New Roman" w:cs="Times New Roman"/>
+            <w:sz w:val="24"/>
+            <w:szCs w:val="24"/>
+          </w:rPr>
+          <w:t>https://bitnami.com/stacks/infrastructure</w:t>
+        </w:r>
+      </w:hyperlink>
+    </w:p>
+    <w:p>
+      <w:pPr>
+        <w:rPr>
+          <w:rFonts w:ascii="Times New Roman" w:hAnsi="Times New Roman" w:cs="Times New Roman"/>
+          <w:sz w:val="24"/>
+          <w:szCs w:val="24"/>
+        </w:rPr>
+      </w:pPr>
+      <w:r>
+        <w:rPr>
+          <w:rFonts w:ascii="Times New Roman" w:hAnsi="Times New Roman" w:cs="Times New Roman"/>
+          <w:sz w:val="24"/>
+          <w:szCs w:val="24"/>
+        </w:rPr>
+        <w:t xml:space="preserve">But, it has caching set as default and some other features, which I could not disable. I am still getting familiar with it. As a result, it will be very slow </w:t>
+      </w:r>
+      <w:r>
+        <w:rPr>
+          <w:rFonts w:ascii="Times New Roman" w:hAnsi="Times New Roman" w:cs="Times New Roman"/>
+          <w:sz w:val="24"/>
+          <w:szCs w:val="24"/>
+        </w:rPr>
+        <w:t>to run any PHP</w:t>
+      </w:r>
+      <w:r>
+        <w:rPr>
+          <w:rFonts w:ascii="Times New Roman" w:hAnsi="Times New Roman" w:cs="Times New Roman"/>
+          <w:sz w:val="24"/>
+          <w:szCs w:val="24"/>
+        </w:rPr>
+        <w:t xml:space="preserve"> file. If you are keen to learn it, give it a</w:t>
+      </w:r>
+      <w:r>
+        <w:rPr>
+          <w:rFonts w:ascii="Times New Roman" w:hAnsi="Times New Roman" w:cs="Times New Roman"/>
+          <w:sz w:val="24"/>
+          <w:szCs w:val="24"/>
+        </w:rPr>
+        <w:t xml:space="preserve"> </w:t>
+      </w:r>
+      <w:r>
+        <w:rPr>
+          <w:rFonts w:ascii="Times New Roman" w:hAnsi="Times New Roman" w:cs="Times New Roman"/>
+          <w:sz w:val="24"/>
+          <w:szCs w:val="24"/>
+        </w:rPr>
+        <w:t>go.</w:t>
+      </w:r>
+    </w:p>
+    <w:p>
+      <w:pPr>
+        <w:rPr>
+          <w:rFonts w:ascii="Times New Roman" w:hAnsi="Times New Roman" w:cs="Times New Roman"/>
+          <w:sz w:val="24"/>
+          <w:szCs w:val="24"/>
+        </w:rPr>
+      </w:pPr>
+      <w:r>
+        <w:rPr>
+          <w:rFonts w:ascii="Times New Roman" w:hAnsi="Times New Roman" w:cs="Times New Roman"/>
+          <w:sz w:val="24"/>
+          <w:szCs w:val="24"/>
+        </w:rPr>
+        <w:t>Another option is to build and install Apache yourself</w:t>
+      </w:r>
+      <w:r>
+        <w:rPr>
+          <w:rFonts w:ascii="Times New Roman" w:hAnsi="Times New Roman" w:cs="Times New Roman"/>
+          <w:sz w:val="24"/>
+          <w:szCs w:val="24"/>
+        </w:rPr>
+        <w:t>, and</w:t>
+      </w:r>
+      <w:r>
+        <w:rPr>
+          <w:rFonts w:ascii="Times New Roman" w:hAnsi="Times New Roman" w:cs="Times New Roman"/>
+          <w:sz w:val="24"/>
+          <w:szCs w:val="24"/>
+        </w:rPr>
+        <w:t xml:space="preserve"> then install PHP. If you haven’t done it before, like me, find a good tutorial. I managed to get the Apache working but could not load PHP. </w:t>
+      </w:r>
+    </w:p>
+    <w:p>
+      <w:pPr>
+        <w:rPr>
+          <w:rFonts w:ascii="Times New Roman" w:hAnsi="Times New Roman" w:cs="Times New Roman"/>
+          <w:b/>
+          <w:sz w:val="24"/>
+          <w:szCs w:val="24"/>
+        </w:rPr>
+      </w:pPr>
+      <w:r>
+        <w:rPr>
+          <w:rFonts w:ascii="Times New Roman" w:hAnsi="Times New Roman" w:cs="Times New Roman"/>
+          <w:b/>
+          <w:sz w:val="24"/>
+          <w:szCs w:val="24"/>
+        </w:rPr>
+        <w:t>Linux</w:t>
+      </w:r>
+    </w:p>
+    <w:p>
+      <w:pPr>
+        <w:rPr>
+          <w:rFonts w:ascii="Times New Roman" w:hAnsi="Times New Roman" w:cs="Times New Roman"/>
+          <w:sz w:val="24"/>
+          <w:szCs w:val="24"/>
+        </w:rPr>
+      </w:pPr>
+      <w:r>
+        <w:rPr>
+          <w:rFonts w:ascii="Times New Roman" w:hAnsi="Times New Roman" w:cs="Times New Roman"/>
+          <w:sz w:val="24"/>
+          <w:szCs w:val="24"/>
+        </w:rPr>
+        <w:t xml:space="preserve">If you have Linux OS in your computer you can use stacks from </w:t>
+      </w:r>
+      <w:proofErr w:type="spellStart"/>
+      <w:r>
+        <w:rPr>
+          <w:rFonts w:ascii="Times New Roman" w:hAnsi="Times New Roman" w:cs="Times New Roman"/>
+          <w:sz w:val="24"/>
+          <w:szCs w:val="24"/>
+        </w:rPr>
+        <w:t>Bitnami</w:t>
+      </w:r>
+      <w:proofErr w:type="spellEnd"/>
+      <w:r>
+        <w:rPr>
+          <w:rFonts w:ascii="Times New Roman" w:hAnsi="Times New Roman" w:cs="Times New Roman"/>
+          <w:sz w:val="24"/>
+          <w:szCs w:val="24"/>
+        </w:rPr>
+        <w:t xml:space="preserve"> or Turnkey.</w:t>
+      </w:r>
+    </w:p>
+    <w:p>
+      <w:pPr>
+        <w:rPr>
+          <w:rFonts w:ascii="Times New Roman" w:hAnsi="Times New Roman" w:cs="Times New Roman"/>
+          <w:sz w:val="24"/>
+          <w:szCs w:val="24"/>
+        </w:rPr>
+      </w:pPr>
+      <w:r>
+        <w:rPr>
+          <w:rFonts w:ascii="Times New Roman" w:hAnsi="Times New Roman" w:cs="Times New Roman"/>
+          <w:sz w:val="24"/>
+          <w:szCs w:val="24"/>
+        </w:rPr>
+        <w:t xml:space="preserve">Turnkey - </w:t>
+      </w:r>
+      <w:hyperlink r:id="rId11" w:history="1">
+        <w:r>
+          <w:rPr>
+            <w:rStyle w:val="Hyperlink"/>
+            <w:rFonts w:ascii="Times New Roman" w:hAnsi="Times New Roman" w:cs="Times New Roman"/>
+            <w:sz w:val="24"/>
+            <w:szCs w:val="24"/>
+          </w:rPr>
+          <w:t>https://www.turnkeylinux.org/web-development</w:t>
+        </w:r>
+      </w:hyperlink>
+    </w:p>
+    <w:p>
+      <w:pPr>
+        <w:rPr>
+          <w:rFonts w:ascii="Times New Roman" w:hAnsi="Times New Roman" w:cs="Times New Roman"/>
+          <w:sz w:val="24"/>
+          <w:szCs w:val="24"/>
+        </w:rPr>
+      </w:pPr>
+      <w:r>
+        <w:rPr>
+          <w:rFonts w:ascii="Times New Roman" w:hAnsi="Times New Roman" w:cs="Times New Roman"/>
+          <w:sz w:val="24"/>
+          <w:szCs w:val="24"/>
+        </w:rPr>
+        <w:t>I believe there are more stacks av</w:t>
+      </w:r>
+      <w:r>
+        <w:rPr>
+          <w:rFonts w:ascii="Times New Roman" w:hAnsi="Times New Roman" w:cs="Times New Roman"/>
+          <w:sz w:val="24"/>
+          <w:szCs w:val="24"/>
+        </w:rPr>
+        <w:t>ailable for Linux than Windows</w:t>
+      </w:r>
+      <w:r>
+        <w:rPr>
+          <w:rFonts w:ascii="Times New Roman" w:hAnsi="Times New Roman" w:cs="Times New Roman"/>
+          <w:sz w:val="24"/>
+          <w:szCs w:val="24"/>
+        </w:rPr>
+        <w:t xml:space="preserve"> as well as, there are much more tutorials for installing </w:t>
+      </w:r>
+      <w:r>
+        <w:rPr>
+          <w:rFonts w:ascii="Times New Roman" w:hAnsi="Times New Roman" w:cs="Times New Roman"/>
+          <w:sz w:val="24"/>
+          <w:szCs w:val="24"/>
+        </w:rPr>
+        <w:t>A</w:t>
+      </w:r>
+      <w:r>
+        <w:rPr>
+          <w:rFonts w:ascii="Times New Roman" w:hAnsi="Times New Roman" w:cs="Times New Roman"/>
+          <w:sz w:val="24"/>
+          <w:szCs w:val="24"/>
+        </w:rPr>
+        <w:t>pache and PHP.</w:t>
+      </w:r>
+    </w:p>
+    <w:p>
+      <w:pPr>
+        <w:rPr>
+          <w:rFonts w:ascii="Times New Roman" w:hAnsi="Times New Roman" w:cs="Times New Roman"/>
+          <w:b/>
+          <w:sz w:val="24"/>
+          <w:szCs w:val="24"/>
+        </w:rPr>
+      </w:pPr>
+      <w:proofErr w:type="spellStart"/>
+      <w:r>
+        <w:rPr>
+          <w:rFonts w:ascii="Times New Roman" w:hAnsi="Times New Roman" w:cs="Times New Roman"/>
+          <w:b/>
+          <w:sz w:val="24"/>
+          <w:szCs w:val="24"/>
+        </w:rPr>
+        <w:t>PgBouncer</w:t>
+      </w:r>
+      <w:proofErr w:type="spellEnd"/>
+    </w:p>
+    <w:p>
+      <w:pPr>
+        <w:rPr>
+          <w:rFonts w:ascii="Times New Roman" w:hAnsi="Times New Roman" w:cs="Times New Roman"/>
+          <w:sz w:val="24"/>
+          <w:szCs w:val="24"/>
+        </w:rPr>
+      </w:pPr>
+      <w:r>
+        <w:rPr>
+          <w:rFonts w:ascii="Times New Roman" w:hAnsi="Times New Roman" w:cs="Times New Roman"/>
+          <w:sz w:val="24"/>
+          <w:szCs w:val="24"/>
+        </w:rPr>
+        <w:t>I spent</w:t>
+      </w:r>
+      <w:r>
+        <w:rPr>
+          <w:rFonts w:ascii="Times New Roman" w:hAnsi="Times New Roman" w:cs="Times New Roman"/>
+          <w:sz w:val="24"/>
+          <w:szCs w:val="24"/>
+        </w:rPr>
+        <w:t xml:space="preserve"> several hours attempting to install it in Windows. </w:t>
+      </w:r>
+      <w:r>
+        <w:rPr>
+          <w:rFonts w:ascii="Times New Roman" w:hAnsi="Times New Roman" w:cs="Times New Roman"/>
+          <w:sz w:val="24"/>
+          <w:szCs w:val="24"/>
+        </w:rPr>
+        <w:t>In</w:t>
+      </w:r>
+      <w:r>
+        <w:rPr>
+          <w:rFonts w:ascii="Times New Roman" w:hAnsi="Times New Roman" w:cs="Times New Roman"/>
+          <w:sz w:val="24"/>
+          <w:szCs w:val="24"/>
+        </w:rPr>
+        <w:t xml:space="preserve"> the end, I</w:t>
+      </w:r>
+      <w:r>
+        <w:rPr>
+          <w:rFonts w:ascii="Times New Roman" w:hAnsi="Times New Roman" w:cs="Times New Roman"/>
+          <w:sz w:val="24"/>
+          <w:szCs w:val="24"/>
+        </w:rPr>
+        <w:t xml:space="preserve"> gave up because there was no</w:t>
+      </w:r>
+      <w:r>
+        <w:rPr>
+          <w:rFonts w:ascii="Times New Roman" w:hAnsi="Times New Roman" w:cs="Times New Roman"/>
+          <w:sz w:val="24"/>
+          <w:szCs w:val="24"/>
+        </w:rPr>
+        <w:t xml:space="preserve"> tutorial or set of instructions that </w:t>
+      </w:r>
+      <w:r>
+        <w:rPr>
+          <w:rFonts w:ascii="Times New Roman" w:hAnsi="Times New Roman" w:cs="Times New Roman"/>
+          <w:sz w:val="24"/>
+          <w:szCs w:val="24"/>
+        </w:rPr>
+        <w:t>made sense.</w:t>
+      </w:r>
+    </w:p>
+    <w:p>
+      <w:pPr>
+        <w:rPr>
+          <w:rFonts w:ascii="Times New Roman" w:hAnsi="Times New Roman" w:cs="Times New Roman"/>
+          <w:sz w:val="24"/>
+          <w:szCs w:val="24"/>
+        </w:rPr>
+      </w:pPr>
+      <w:r>
+        <w:rPr>
+          <w:rFonts w:ascii="Times New Roman" w:hAnsi="Times New Roman" w:cs="Times New Roman"/>
+          <w:sz w:val="24"/>
+          <w:szCs w:val="24"/>
+        </w:rPr>
+        <w:t>Again, I believe it will be easier to do with Linux</w:t>
+      </w:r>
+      <w:r>
+        <w:rPr>
+          <w:rFonts w:ascii="Times New Roman" w:hAnsi="Times New Roman" w:cs="Times New Roman"/>
+          <w:sz w:val="24"/>
+          <w:szCs w:val="24"/>
+        </w:rPr>
+        <w:t>.</w:t>
+      </w:r>
+    </w:p>
+    <w:p>
+      <w:pPr>
+        <w:rPr>
+          <w:rFonts w:ascii="Times New Roman" w:hAnsi="Times New Roman" w:cs="Times New Roman"/>
+          <w:sz w:val="24"/>
+          <w:szCs w:val="24"/>
+        </w:rPr>
+      </w:pPr>
+      <w:r>
+        <w:rPr>
+          <w:rFonts w:ascii="Times New Roman" w:hAnsi="Times New Roman" w:cs="Times New Roman"/>
+          <w:sz w:val="24"/>
+          <w:szCs w:val="24"/>
+        </w:rPr>
+        <w:t xml:space="preserve">For now, I wouldn’t worry about it. Setting up </w:t>
+      </w:r>
+      <w:proofErr w:type="spellStart"/>
+      <w:r>
+        <w:rPr>
+          <w:rFonts w:ascii="Times New Roman" w:hAnsi="Times New Roman" w:cs="Times New Roman"/>
+          <w:sz w:val="24"/>
+          <w:szCs w:val="24"/>
+        </w:rPr>
+        <w:t>PgBouncer</w:t>
+      </w:r>
+      <w:proofErr w:type="spellEnd"/>
+      <w:r>
+        <w:rPr>
+          <w:rFonts w:ascii="Times New Roman" w:hAnsi="Times New Roman" w:cs="Times New Roman"/>
+          <w:sz w:val="24"/>
+          <w:szCs w:val="24"/>
+        </w:rPr>
+        <w:t xml:space="preserve"> may only require</w:t>
+      </w:r>
+      <w:r>
+        <w:rPr>
+          <w:rFonts w:ascii="Times New Roman" w:hAnsi="Times New Roman" w:cs="Times New Roman"/>
+          <w:sz w:val="24"/>
+          <w:szCs w:val="24"/>
+        </w:rPr>
+        <w:t xml:space="preserve"> a</w:t>
+      </w:r>
+      <w:r>
+        <w:rPr>
+          <w:rFonts w:ascii="Times New Roman" w:hAnsi="Times New Roman" w:cs="Times New Roman"/>
+          <w:sz w:val="24"/>
+          <w:szCs w:val="24"/>
+        </w:rPr>
+        <w:t xml:space="preserve"> few changes</w:t>
+      </w:r>
+      <w:r>
+        <w:rPr>
+          <w:rFonts w:ascii="Times New Roman" w:hAnsi="Times New Roman" w:cs="Times New Roman"/>
+          <w:sz w:val="24"/>
+          <w:szCs w:val="24"/>
+        </w:rPr>
+        <w:t xml:space="preserve">. </w:t>
+      </w:r>
+      <w:r>
+        <w:rPr>
+          <w:rFonts w:ascii="Times New Roman" w:hAnsi="Times New Roman" w:cs="Times New Roman"/>
+          <w:sz w:val="24"/>
+          <w:szCs w:val="24"/>
+        </w:rPr>
+        <w:t>It is</w:t>
+      </w:r>
+      <w:r>
+        <w:rPr>
+          <w:rFonts w:ascii="Times New Roman" w:hAnsi="Times New Roman" w:cs="Times New Roman"/>
+          <w:sz w:val="24"/>
+          <w:szCs w:val="24"/>
+        </w:rPr>
+        <w:t>n’t</w:t>
+      </w:r>
+      <w:r>
+        <w:rPr>
+          <w:rFonts w:ascii="Times New Roman" w:hAnsi="Times New Roman" w:cs="Times New Roman"/>
+          <w:sz w:val="24"/>
+          <w:szCs w:val="24"/>
+        </w:rPr>
+        <w:t xml:space="preserve"> essential for the prototype.</w:t>
+      </w:r>
+    </w:p>
+    <w:p>
+      <w:pPr>
+        <w:spacing w:before="240"/>
+        <w:rPr>
+          <w:rFonts w:eastAsia="Times New Roman" w:cstheme="minorHAnsi"/>
+          <w:sz w:val="24"/>
+          <w:szCs w:val="24"/>
+          <w:lang w:eastAsia="en-NZ"/>
+        </w:rPr>
+      </w:pPr>
+    </w:p>
+    <w:p>
+      <w:pPr>
+        <w:rPr>
+          <w:rFonts w:ascii="Times New Roman" w:hAnsi="Times New Roman" w:cs="Times New Roman"/>
+          <w:b/>
+          <w:sz w:val="28"/>
+          <w:szCs w:val="24"/>
+        </w:rPr>
+      </w:pPr>
+    </w:p>
+    <w:p>
+      <w:pPr>
+        <w:rPr>
+          <w:rFonts w:ascii="Times New Roman" w:hAnsi="Times New Roman" w:cs="Times New Roman"/>
+          <w:b/>
+          <w:sz w:val="28"/>
+          <w:szCs w:val="24"/>
+        </w:rPr>
+      </w:pPr>
+      <w:r>
+        <w:rPr>
+          <w:rFonts w:ascii="Times New Roman" w:hAnsi="Times New Roman" w:cs="Times New Roman"/>
+          <w:b/>
+          <w:sz w:val="28"/>
+          <w:szCs w:val="24"/>
+        </w:rPr>
+        <w:br w:type="page"/>
+      </w:r>
+    </w:p>
+    <w:p>
+      <w:pPr>
+        <w:jc w:val="center"/>
+        <w:rPr>
+          <w:rFonts w:ascii="Times New Roman" w:hAnsi="Times New Roman" w:cs="Times New Roman"/>
+          <w:b/>
+          <w:sz w:val="28"/>
+          <w:szCs w:val="24"/>
+        </w:rPr>
+      </w:pPr>
+      <w:r>
+        <w:rPr>
+          <w:rFonts w:ascii="Times New Roman" w:hAnsi="Times New Roman" w:cs="Times New Roman"/>
+          <w:b/>
+          <w:sz w:val="28"/>
+          <w:szCs w:val="24"/>
+        </w:rPr>
+        <w:lastRenderedPageBreak/>
+        <w:t>Support li</w:t>
+      </w:r>
       <w:bookmarkStart w:id="0" w:name="_GoBack"/>
       <w:bookmarkEnd w:id="0"/>
+      <w:r>
+        <w:rPr>
+          <w:rFonts w:ascii="Times New Roman" w:hAnsi="Times New Roman" w:cs="Times New Roman"/>
+          <w:b/>
+          <w:sz w:val="28"/>
+          <w:szCs w:val="24"/>
+        </w:rPr>
+        <w:t>nks</w:t>
+      </w:r>
+    </w:p>
+    <w:p>
+      <w:pPr>
+        <w:rPr>
+          <w:rFonts w:ascii="Times New Roman" w:hAnsi="Times New Roman" w:cs="Times New Roman"/>
+          <w:b/>
+          <w:sz w:val="24"/>
+          <w:szCs w:val="24"/>
+        </w:rPr>
+      </w:pPr>
+      <w:r>
+        <w:rPr>
+          <w:rFonts w:ascii="Times New Roman" w:hAnsi="Times New Roman" w:cs="Times New Roman"/>
+          <w:b/>
+          <w:sz w:val="24"/>
+          <w:szCs w:val="24"/>
+        </w:rPr>
+        <w:t>Links:</w:t>
+      </w:r>
+    </w:p>
+    <w:p>
+      <w:pPr>
+        <w:rPr>
+          <w:rFonts w:ascii="Times New Roman" w:hAnsi="Times New Roman" w:cs="Times New Roman"/>
+          <w:sz w:val="24"/>
+          <w:szCs w:val="24"/>
+        </w:rPr>
+      </w:pPr>
+      <w:r>
+        <w:rPr>
+          <w:rFonts w:ascii="Times New Roman" w:hAnsi="Times New Roman" w:cs="Times New Roman"/>
+          <w:sz w:val="24"/>
+          <w:szCs w:val="24"/>
+        </w:rPr>
+        <w:t xml:space="preserve">Learn about </w:t>
+      </w:r>
+      <w:proofErr w:type="spellStart"/>
+      <w:r>
+        <w:rPr>
+          <w:rFonts w:ascii="Times New Roman" w:hAnsi="Times New Roman" w:cs="Times New Roman"/>
+          <w:sz w:val="24"/>
+          <w:szCs w:val="24"/>
+        </w:rPr>
+        <w:t>PostgreeSQL</w:t>
+      </w:r>
+      <w:proofErr w:type="spellEnd"/>
+      <w:r>
+        <w:rPr>
+          <w:rFonts w:ascii="Times New Roman" w:hAnsi="Times New Roman" w:cs="Times New Roman"/>
+          <w:sz w:val="24"/>
+          <w:szCs w:val="24"/>
+        </w:rPr>
+        <w:t>:</w:t>
+      </w:r>
+    </w:p>
+    <w:p>
+      <w:pPr>
+        <w:rPr>
+          <w:rFonts w:ascii="Times New Roman" w:hAnsi="Times New Roman" w:cs="Times New Roman"/>
+          <w:sz w:val="24"/>
+          <w:szCs w:val="24"/>
+        </w:rPr>
+      </w:pPr>
+      <w:hyperlink r:id="rId12" w:history="1">
+        <w:r>
+          <w:rPr>
+            <w:rStyle w:val="Hyperlink"/>
+            <w:rFonts w:ascii="Times New Roman" w:hAnsi="Times New Roman" w:cs="Times New Roman"/>
+            <w:sz w:val="24"/>
+            <w:szCs w:val="24"/>
+          </w:rPr>
+          <w:t>http://www.postgresqltutorial.com/</w:t>
+        </w:r>
+      </w:hyperlink>
+    </w:p>
+    <w:p>
+      <w:pPr>
+        <w:rPr>
+          <w:rFonts w:ascii="Times New Roman" w:hAnsi="Times New Roman" w:cs="Times New Roman"/>
+          <w:sz w:val="24"/>
+          <w:szCs w:val="24"/>
+        </w:rPr>
+      </w:pPr>
+      <w:r>
+        <w:rPr>
+          <w:rFonts w:ascii="Times New Roman" w:hAnsi="Times New Roman" w:cs="Times New Roman"/>
+          <w:sz w:val="24"/>
+          <w:szCs w:val="24"/>
+        </w:rPr>
+        <w:t>Documentation:</w:t>
+      </w:r>
+    </w:p>
+    <w:p>
+      <w:pPr>
+        <w:rPr>
+          <w:rFonts w:ascii="Times New Roman" w:hAnsi="Times New Roman" w:cs="Times New Roman"/>
+          <w:sz w:val="24"/>
+          <w:szCs w:val="24"/>
+        </w:rPr>
+      </w:pPr>
+      <w:hyperlink r:id="rId13" w:history="1">
+        <w:r>
+          <w:rPr>
+            <w:rStyle w:val="Hyperlink"/>
+            <w:rFonts w:ascii="Times New Roman" w:hAnsi="Times New Roman" w:cs="Times New Roman"/>
+            <w:sz w:val="24"/>
+            <w:szCs w:val="24"/>
+          </w:rPr>
+          <w:t>https://www.postgresql.org/docs/8.0/static/tutorial.html</w:t>
+        </w:r>
+      </w:hyperlink>
+    </w:p>
+    <w:p>
+      <w:pPr>
+        <w:rPr>
+          <w:rFonts w:ascii="Times New Roman" w:hAnsi="Times New Roman" w:cs="Times New Roman"/>
+          <w:b/>
+          <w:sz w:val="24"/>
+          <w:szCs w:val="24"/>
+        </w:rPr>
+      </w:pPr>
+      <w:r>
+        <w:rPr>
+          <w:rFonts w:ascii="Times New Roman" w:hAnsi="Times New Roman" w:cs="Times New Roman"/>
+          <w:b/>
+          <w:sz w:val="24"/>
+          <w:szCs w:val="24"/>
+        </w:rPr>
+        <w:t>Handling the number of database connections:</w:t>
+      </w:r>
+    </w:p>
+    <w:p>
+      <w:pPr>
+        <w:rPr>
+          <w:rFonts w:ascii="Times New Roman" w:hAnsi="Times New Roman" w:cs="Times New Roman"/>
+          <w:sz w:val="24"/>
+          <w:szCs w:val="24"/>
+        </w:rPr>
+      </w:pPr>
+      <w:hyperlink r:id="rId14" w:history="1">
+        <w:r>
+          <w:rPr>
+            <w:rStyle w:val="Hyperlink"/>
+            <w:rFonts w:ascii="Times New Roman" w:hAnsi="Times New Roman" w:cs="Times New Roman"/>
+            <w:sz w:val="24"/>
+            <w:szCs w:val="24"/>
+          </w:rPr>
+          <w:t>https://wiki.postgresql.org/wiki/Number_Of_Database_Connections</w:t>
+        </w:r>
+      </w:hyperlink>
+    </w:p>
+    <w:p>
+      <w:pPr>
+        <w:spacing w:before="100" w:beforeAutospacing="1" w:after="100" w:afterAutospacing="1" w:line="240" w:lineRule="auto"/>
+        <w:outlineLvl w:val="1"/>
+        <w:rPr>
+          <w:rFonts w:ascii="Times New Roman" w:eastAsia="Times New Roman" w:hAnsi="Times New Roman" w:cs="Times New Roman"/>
+          <w:b/>
+          <w:bCs/>
+          <w:sz w:val="24"/>
+          <w:szCs w:val="24"/>
+          <w:lang w:eastAsia="en-NZ"/>
+        </w:rPr>
+      </w:pPr>
+      <w:r>
+        <w:rPr>
+          <w:rFonts w:ascii="Times New Roman" w:eastAsia="Times New Roman" w:hAnsi="Times New Roman" w:cs="Times New Roman"/>
+          <w:b/>
+          <w:bCs/>
+          <w:sz w:val="24"/>
+          <w:szCs w:val="24"/>
+          <w:lang w:eastAsia="en-NZ"/>
+        </w:rPr>
+        <w:t>Connection Pooling and Acceleration</w:t>
+      </w:r>
+    </w:p>
+    <w:p>
+      <w:pPr>
+        <w:rPr>
+          <w:rFonts w:ascii="Times New Roman" w:hAnsi="Times New Roman" w:cs="Times New Roman"/>
+          <w:sz w:val="24"/>
+          <w:szCs w:val="24"/>
+        </w:rPr>
+      </w:pPr>
+      <w:hyperlink r:id="rId15" w:anchor="Connection_Pooling_and_Acceleration" w:history="1">
+        <w:r>
+          <w:rPr>
+            <w:rStyle w:val="Hyperlink"/>
+            <w:rFonts w:ascii="Times New Roman" w:hAnsi="Times New Roman" w:cs="Times New Roman"/>
+            <w:sz w:val="24"/>
+            <w:szCs w:val="24"/>
+          </w:rPr>
+          <w:t>https://wiki.postgresql.org/wiki/Replication,_Clustering,_and_Connection_Pooling#Connection_Pooling_and_Acceleration</w:t>
+        </w:r>
+      </w:hyperlink>
+    </w:p>
+    <w:p>
+      <w:pPr>
+        <w:rPr>
+          <w:rFonts w:ascii="Times New Roman" w:hAnsi="Times New Roman" w:cs="Times New Roman"/>
+          <w:sz w:val="24"/>
+          <w:szCs w:val="24"/>
+        </w:rPr>
+      </w:pPr>
+      <w:proofErr w:type="spellStart"/>
+      <w:r>
+        <w:rPr>
+          <w:rFonts w:ascii="Times New Roman" w:hAnsi="Times New Roman" w:cs="Times New Roman"/>
+          <w:sz w:val="24"/>
+          <w:szCs w:val="24"/>
+        </w:rPr>
+        <w:t>PgBouncer</w:t>
+      </w:r>
+      <w:proofErr w:type="spellEnd"/>
+      <w:r>
+        <w:rPr>
+          <w:rFonts w:ascii="Times New Roman" w:hAnsi="Times New Roman" w:cs="Times New Roman"/>
+          <w:sz w:val="24"/>
+          <w:szCs w:val="24"/>
+        </w:rPr>
+        <w:t>:</w:t>
+      </w:r>
+    </w:p>
+    <w:p>
+      <w:pPr>
+        <w:rPr>
+          <w:rStyle w:val="Hyperlink"/>
+          <w:rFonts w:ascii="Times New Roman" w:hAnsi="Times New Roman" w:cs="Times New Roman"/>
+          <w:sz w:val="24"/>
+          <w:szCs w:val="24"/>
+        </w:rPr>
+      </w:pPr>
+      <w:hyperlink r:id="rId16" w:history="1">
+        <w:r>
+          <w:rPr>
+            <w:rStyle w:val="Hyperlink"/>
+            <w:rFonts w:ascii="Times New Roman" w:hAnsi="Times New Roman" w:cs="Times New Roman"/>
+            <w:sz w:val="24"/>
+            <w:szCs w:val="24"/>
+          </w:rPr>
+          <w:t>https://wiki.postgresql.org/wiki/PgBouncer</w:t>
+        </w:r>
+      </w:hyperlink>
+    </w:p>
+    <w:p>
+      <w:pPr>
+        <w:rPr>
+          <w:rFonts w:ascii="Times New Roman" w:hAnsi="Times New Roman" w:cs="Times New Roman"/>
+          <w:sz w:val="24"/>
+          <w:szCs w:val="24"/>
+          <w:lang w:val="pt-BR"/>
+        </w:rPr>
+      </w:pPr>
+      <w:proofErr w:type="spellStart"/>
+      <w:proofErr w:type="gramStart"/>
+      <w:r>
+        <w:rPr>
+          <w:rStyle w:val="Hyperlink"/>
+          <w:rFonts w:ascii="Times New Roman" w:hAnsi="Times New Roman" w:cs="Times New Roman"/>
+          <w:b/>
+          <w:color w:val="auto"/>
+          <w:sz w:val="24"/>
+          <w:szCs w:val="24"/>
+          <w:lang w:val="pt-BR"/>
+        </w:rPr>
+        <w:t>youtube</w:t>
+      </w:r>
+      <w:proofErr w:type="spellEnd"/>
+      <w:proofErr w:type="gramEnd"/>
+      <w:r>
+        <w:rPr>
+          <w:rStyle w:val="Hyperlink"/>
+          <w:rFonts w:ascii="Times New Roman" w:hAnsi="Times New Roman" w:cs="Times New Roman"/>
+          <w:sz w:val="24"/>
+          <w:szCs w:val="24"/>
+          <w:lang w:val="pt-BR"/>
+        </w:rPr>
+        <w:t xml:space="preserve"> - https://www.youtube.com/watch?v=x_XpPbfomso</w:t>
+      </w:r>
+    </w:p>
+    <w:p>
+      <w:pPr>
+        <w:rPr>
+          <w:rFonts w:ascii="Times New Roman" w:hAnsi="Times New Roman" w:cs="Times New Roman"/>
+          <w:sz w:val="24"/>
+          <w:szCs w:val="24"/>
+          <w:lang w:val="pt-BR"/>
+        </w:rPr>
+      </w:pPr>
+      <w:r>
+        <w:rPr>
+          <w:rFonts w:ascii="Times New Roman" w:hAnsi="Times New Roman" w:cs="Times New Roman"/>
+          <w:sz w:val="24"/>
+          <w:szCs w:val="24"/>
+          <w:lang w:val="pt-BR"/>
+        </w:rPr>
+        <w:t>Pgpool-2:</w:t>
+      </w:r>
+    </w:p>
+    <w:p>
+      <w:pPr>
+        <w:rPr>
+          <w:rFonts w:ascii="Times New Roman" w:hAnsi="Times New Roman" w:cs="Times New Roman"/>
+          <w:sz w:val="24"/>
+          <w:szCs w:val="24"/>
+          <w:lang w:val="pt-BR"/>
+        </w:rPr>
+      </w:pPr>
+      <w:hyperlink r:id="rId17" w:history="1">
+        <w:r>
+          <w:rPr>
+            <w:rStyle w:val="Hyperlink"/>
+            <w:rFonts w:ascii="Times New Roman" w:hAnsi="Times New Roman" w:cs="Times New Roman"/>
+            <w:sz w:val="24"/>
+            <w:szCs w:val="24"/>
+            <w:lang w:val="pt-BR"/>
+          </w:rPr>
+          <w:t>http://www.pgpool.net/mediawiki/index.php/Main_Page</w:t>
+        </w:r>
+      </w:hyperlink>
+    </w:p>
+    <w:p>
+      <w:pPr>
+        <w:rPr>
+          <w:rFonts w:ascii="Times New Roman" w:hAnsi="Times New Roman" w:cs="Times New Roman"/>
+          <w:sz w:val="24"/>
+          <w:szCs w:val="24"/>
+        </w:rPr>
+      </w:pPr>
+      <w:r>
+        <w:rPr>
+          <w:rFonts w:ascii="Times New Roman" w:hAnsi="Times New Roman" w:cs="Times New Roman"/>
+          <w:sz w:val="24"/>
+          <w:szCs w:val="24"/>
+        </w:rPr>
+        <w:t>Apache – dynamic pool allocation code</w:t>
+      </w:r>
+    </w:p>
+    <w:p>
+      <w:pPr>
+        <w:rPr>
+          <w:rFonts w:ascii="Times New Roman" w:hAnsi="Times New Roman" w:cs="Times New Roman"/>
+          <w:sz w:val="24"/>
+          <w:szCs w:val="24"/>
+        </w:rPr>
+      </w:pPr>
+      <w:hyperlink r:id="rId18" w:history="1">
+        <w:r>
+          <w:rPr>
+            <w:rStyle w:val="Hyperlink"/>
+            <w:rFonts w:ascii="Times New Roman" w:hAnsi="Times New Roman" w:cs="Times New Roman"/>
+            <w:sz w:val="24"/>
+            <w:szCs w:val="24"/>
+          </w:rPr>
+          <w:t>http://www.apachetutor.org/dev/reslist</w:t>
+        </w:r>
+      </w:hyperlink>
+    </w:p>
+    <w:p>
+      <w:pPr>
+        <w:rPr>
+          <w:rFonts w:ascii="Times New Roman" w:hAnsi="Times New Roman" w:cs="Times New Roman"/>
+          <w:b/>
+          <w:sz w:val="24"/>
+          <w:szCs w:val="24"/>
+        </w:rPr>
+      </w:pPr>
+      <w:r>
+        <w:rPr>
+          <w:rFonts w:ascii="Times New Roman" w:hAnsi="Times New Roman" w:cs="Times New Roman"/>
+          <w:b/>
+          <w:sz w:val="24"/>
+          <w:szCs w:val="24"/>
+        </w:rPr>
+        <w:t xml:space="preserve">Persistent connection functionality and </w:t>
+      </w:r>
+      <w:proofErr w:type="spellStart"/>
+      <w:r>
+        <w:rPr>
+          <w:rFonts w:ascii="Times New Roman" w:hAnsi="Times New Roman" w:cs="Times New Roman"/>
+          <w:b/>
+          <w:sz w:val="24"/>
+          <w:szCs w:val="24"/>
+        </w:rPr>
+        <w:t>postgresSQL</w:t>
+      </w:r>
+      <w:proofErr w:type="spellEnd"/>
+    </w:p>
+    <w:p>
+      <w:pPr>
+        <w:rPr>
+          <w:rFonts w:ascii="Times New Roman" w:hAnsi="Times New Roman" w:cs="Times New Roman"/>
+          <w:sz w:val="24"/>
+          <w:szCs w:val="24"/>
+        </w:rPr>
+      </w:pPr>
+      <w:hyperlink r:id="rId19" w:history="1">
+        <w:r>
+          <w:rPr>
+            <w:rStyle w:val="Hyperlink"/>
+            <w:rFonts w:ascii="Times New Roman" w:hAnsi="Times New Roman" w:cs="Times New Roman"/>
+            <w:sz w:val="24"/>
+            <w:szCs w:val="24"/>
+          </w:rPr>
+          <w:t>http://php.net/manual/en/features.persistent-connections.php</w:t>
+        </w:r>
+      </w:hyperlink>
+    </w:p>
+    <w:p>
+      <w:pPr>
+        <w:rPr>
+          <w:rFonts w:ascii="Times New Roman" w:hAnsi="Times New Roman" w:cs="Times New Roman"/>
+          <w:sz w:val="24"/>
+          <w:szCs w:val="24"/>
+        </w:rPr>
+      </w:pPr>
+    </w:p>
+    <w:p>
+      <w:pPr>
+        <w:spacing w:before="240"/>
+        <w:rPr>
+          <w:rFonts w:eastAsia="Times New Roman" w:cstheme="minorHAnsi"/>
+          <w:sz w:val="24"/>
+          <w:szCs w:val="24"/>
+          <w:lang w:eastAsia="en-NZ"/>
+        </w:rPr>
+      </w:pPr>
+    </w:p>
+    <w:p>
+      <w:pPr>
+        <w:rPr>
+          <w:rFonts w:ascii="Times New Roman" w:hAnsi="Times New Roman" w:cs="Times New Roman"/>
+          <w:b/>
+          <w:sz w:val="24"/>
+          <w:szCs w:val="24"/>
+        </w:rPr>
+      </w:pPr>
     </w:p>
     <w:p>
       <w:pPr>
@@ -273,6 +2372,7 @@
     <w:lsdException w:name="HTML Sample" w:semiHidden="1" w:unhideWhenUsed="1"/>
     <w:lsdException w:name="HTML Typewriter" w:semiHidden="1" w:unhideWhenUsed="1"/>
     <w:lsdException w:name="HTML Variable" w:semiHidden="1" w:unhideWhenUsed="1"/>
+    <w:lsdException w:name="Normal Table" w:semiHidden="1" w:unhideWhenUsed="1"/>
     <w:lsdException w:name="annotation subject" w:semiHidden="1" w:unhideWhenUsed="1"/>
     <w:lsdException w:name="No List" w:semiHidden="1" w:unhideWhenUsed="1"/>
     <w:lsdException w:name="Outline List 1" w:semiHidden="1" w:unhideWhenUsed="1"/>
@@ -319,8 +2419,10 @@
     <w:lsdException w:name="Table Subtle 2" w:semiHidden="1" w:unhideWhenUsed="1"/>
     <w:lsdException w:name="Table Web 1" w:semiHidden="1" w:unhideWhenUsed="1"/>
     <w:lsdException w:name="Table Web 2" w:semiHidden="1" w:unhideWhenUsed="1"/>
+    <w:lsdException w:name="Table Web 3" w:semiHidden="1" w:unhideWhenUsed="1"/>
     <w:lsdException w:name="Balloon Text" w:semiHidden="1" w:unhideWhenUsed="1"/>
     <w:lsdException w:name="Table Grid" w:uiPriority="39"/>
+    <w:lsdException w:name="Table Theme" w:semiHidden="1" w:unhideWhenUsed="1"/>
     <w:lsdException w:name="Placeholder Text" w:semiHidden="1"/>
     <w:lsdException w:name="No Spacing" w:uiPriority="1" w:qFormat="1"/>
     <w:lsdException w:name="Light Shading" w:uiPriority="60"/>
@@ -681,6 +2783,23 @@
       <w:szCs w:val="32"/>
     </w:rPr>
   </w:style>
+  <w:style w:type="character" w:styleId="UnresolvedMention">
+    <w:name w:val="Unresolved Mention"/>
+    <w:basedOn w:val="DefaultParagraphFont"/>
+    <w:uiPriority w:val="99"/>
+    <w:semiHidden/>
+    <w:unhideWhenUsed/>
+    <w:rsid w:val="00AD54F8"/>
+    <w:rPr>
+      <w:color w:val="808080"/>
+      <w:shd w:val="clear" w:color="auto" w:fill="E6E6E6"/>
+    </w:rPr>
+  </w:style>
+  <w:style w:type="character" w:customStyle="1" w:styleId="tgc">
+    <w:name w:val="_tgc"/>
+    <w:basedOn w:val="DefaultParagraphFont"/>
+    <w:rsid w:val="00C66D24"/>
+  </w:style>
 </w:styles>
 </file>
 

</xml_diff>